<commit_message>
Add fixes and Word Stemming for English language
</commit_message>
<xml_diff>
--- a/src/tests/testFiles/x.docx
+++ b/src/tests/testFiles/x.docx
@@ -30,6 +30,12 @@
     <style:style style:name="P2" style:family="paragraph" style:parent-style-name="Standard">
       <style:text-properties fo:language="pl" fo:country="PL" officeooo:rsid="00057388" officeooo:paragraph-rsid="00057388"/>
     </style:style>
+    <style:style style:name="P3" style:family="paragraph" style:parent-style-name="Standard">
+      <style:text-properties fo:language="pl" fo:country="PL" officeooo:rsid="00057388" officeooo:paragraph-rsid="00057388"/>
+    </style:style>
+    <style:style style:name="P4" style:family="paragraph" style:parent-style-name="Standard">
+      <style:text-properties fo:language="pl" fo:country="PL" officeooo:rsid="0005b5ba" officeooo:paragraph-rsid="0005b5ba"/>
+    </style:style>
   </office:automatic-styles>
   <office:body>
     <office:text>
@@ -59,6 +65,8 @@
       <text:p text:style-name="P2">mini pw</text:p>
       <text:p text:style-name="P2">woda </text:p>
       <text:p text:style-name="P2">qqqq</text:p>
+      <text:p text:style-name="P2"/>
+      <text:p text:style-name="P4">This isn’t aren’t parents’ bablabla’s</text:p>
     </office:text>
   </office:body>
 </office:document-content>
@@ -69,10 +77,10 @@
   <office:meta>
     <meta:creation-date>2017-10-20T23:40:51.940000000</meta:creation-date>
     <meta:generator>LibreOffice/6.4.6.2$Linux_X86_64 LibreOffice_project/40$Build-2</meta:generator>
-    <dc:date>2020-12-15T11:43:53.287202313</dc:date>
-    <meta:editing-duration>PT4M39S</meta:editing-duration>
-    <meta:editing-cycles>4</meta:editing-cycles>
-    <meta:document-statistic meta:table-count="0" meta:image-count="0" meta:object-count="0" meta:page-count="1" meta:paragraph-count="14" meta:word-count="70" meta:character-count="399" meta:non-whitespace-character-count="342"/>
+    <dc:date>2020-12-18T11:41:30.920562741</dc:date>
+    <meta:editing-duration>PT5M12S</meta:editing-duration>
+    <meta:editing-cycles>5</meta:editing-cycles>
+    <meta:document-statistic meta:table-count="0" meta:image-count="0" meta:object-count="0" meta:page-count="1" meta:paragraph-count="15" meta:word-count="75" meta:character-count="436" meta:non-whitespace-character-count="375"/>
   </office:meta>
 </office:document-meta>
 </file>
@@ -83,19 +91,19 @@
     <config:config-item-set config:name="ooo:view-settings">
       <config:config-item config:name="ViewAreaTop" config:type="long">0</config:config-item>
       <config:config-item config:name="ViewAreaLeft" config:type="long">0</config:config-item>
-      <config:config-item config:name="ViewAreaWidth" config:type="long">27651</config:config-item>
-      <config:config-item config:name="ViewAreaHeight" config:type="long">14924</config:config-item>
+      <config:config-item config:name="ViewAreaWidth" config:type="long">48976</config:config-item>
+      <config:config-item config:name="ViewAreaHeight" config:type="long">22491</config:config-item>
       <config:config-item config:name="ShowRedlineChanges" config:type="boolean">true</config:config-item>
       <config:config-item config:name="InBrowseMode" config:type="boolean">false</config:config-item>
       <config:config-item-map-indexed config:name="Views">
         <config:config-item-map-entry>
           <config:config-item config:name="ViewId" config:type="string">view2</config:config-item>
-          <config:config-item config:name="ViewLeft" config:type="long">6172</config:config-item>
-          <config:config-item config:name="ViewTop" config:type="long">12238</config:config-item>
+          <config:config-item config:name="ViewLeft" config:type="long">21936</config:config-item>
+          <config:config-item config:name="ViewTop" config:type="long">13212</config:config-item>
           <config:config-item config:name="VisibleLeft" config:type="long">0</config:config-item>
           <config:config-item config:name="VisibleTop" config:type="long">0</config:config-item>
-          <config:config-item config:name="VisibleRight" config:type="long">27649</config:config-item>
-          <config:config-item config:name="VisibleBottom" config:type="long">14923</config:config-item>
+          <config:config-item config:name="VisibleRight" config:type="long">48974</config:config-item>
+          <config:config-item config:name="VisibleBottom" config:type="long">22490</config:config-item>
           <config:config-item config:name="ZoomType" config:type="short">0</config:config-item>
           <config:config-item config:name="ViewLayoutColumns" config:type="short">1</config:config-item>
           <config:config-item config:name="ViewLayoutBookMode" config:type="boolean">false</config:config-item>
@@ -166,7 +174,7 @@
       </config:config-item-map-indexed>
       <config:config-item config:name="PrinterSetup" config:type="base64Binary"/>
       <config:config-item config:name="AddParaTableSpacingAtStart" config:type="boolean">true</config:config-item>
-      <config:config-item config:name="Rsid" config:type="int">357256</config:config-item>
+      <config:config-item config:name="Rsid" config:type="int">384181</config:config-item>
       <config:config-item config:name="EmbeddedDatabaseName" config:type="string"/>
       <config:config-item config:name="FieldAutoUpdate" config:type="boolean">true</config:config-item>
       <config:config-item config:name="OutlineLevelYieldsNumbering" config:type="boolean">false</config:config-item>
@@ -227,7 +235,7 @@
   <office:styles>
     <style:default-style style:family="graphic">
       <style:graphic-properties svg:stroke-color="#3465a4" draw:fill-color="#729fcf" fo:wrap-option="no-wrap" draw:shadow-offset-x="0.3cm" draw:shadow-offset-y="0.3cm" draw:start-line-spacing-horizontal="0.283cm" draw:start-line-spacing-vertical="0.283cm" draw:end-line-spacing-horizontal="0.283cm" draw:end-line-spacing-vertical="0.283cm" style:flow-with-text="false"/>
-      <style:paragraph-properties style:text-autospace="ideograph-alpha" style:line-break="strict" style:writing-mode="lr-tb" style:font-independent-line-spacing="false">
+      <style:paragraph-properties style:text-autospace="ideograph-alpha" style:line-break="strict" style:font-independent-line-spacing="false">
         <style:tab-stops/>
       </style:paragraph-properties>
       <style:text-properties style:use-window-font-color="true" style:font-name="Liberation Serif" fo:font-size="12pt" fo:language="en" fo:country="US" style:letter-kerning="true" style:font-name-asian="SimSun" style:font-size-asian="10.5pt" style:language-asian="zh" style:country-asian="CN" style:font-name-complex="Mangal" style:font-size-complex="12pt" style:language-complex="hi" style:country-complex="IN"/>

</xml_diff>

<commit_message>
Change test PDF files
</commit_message>
<xml_diff>
--- a/src/tests/testFiles/x.docx
+++ b/src/tests/testFiles/x.docx
@@ -17,10 +17,16 @@
   <office:scripts/>
   <office:font-face-decls>
     <style:font-face style:name="Mangal1" svg:font-family="Mangal"/>
+    <style:font-face style:name="Times New" svg:font-family="'Times New'"/>
+    <style:font-face style:name="Times New Rom" svg:font-family="'Times New Rom'"/>
+    <style:font-face style:name="sans-serif" svg:font-family="sans-serif"/>
+    <style:font-face style:name="arial" svg:font-family="arial" style:font-family-generic="swiss"/>
     <style:font-face style:name="Liberation Serif" svg:font-family="'Liberation Serif'" style:font-family-generic="roman" style:font-pitch="variable"/>
     <style:font-face style:name="Liberation Sans" svg:font-family="'Liberation Sans'" style:font-family-generic="swiss" style:font-pitch="variable"/>
     <style:font-face style:name="Mangal" svg:font-family="Mangal" style:font-family-generic="system" style:font-pitch="variable"/>
     <style:font-face style:name="Microsoft YaHei" svg:font-family="'Microsoft YaHei'" style:font-family-generic="system" style:font-pitch="variable"/>
+    <style:font-face style:name="Noto Sans Devanagari" svg:font-family="'Noto Sans Devanagari'" style:font-family-generic="system" style:font-pitch="variable"/>
+    <style:font-face style:name="Noto Serif CJK SC" svg:font-family="'Noto Serif CJK SC'" style:font-family-generic="system" style:font-pitch="variable"/>
     <style:font-face style:name="SimSun" svg:font-family="SimSun" style:font-family-generic="system" style:font-pitch="variable"/>
   </office:font-face-decls>
   <office:automatic-styles>
@@ -30,11 +36,23 @@
     <style:style style:name="P2" style:family="paragraph" style:parent-style-name="Standard">
       <style:text-properties fo:language="pl" fo:country="PL" officeooo:rsid="00057388" officeooo:paragraph-rsid="00057388"/>
     </style:style>
-    <style:style style:name="P3" style:family="paragraph" style:parent-style-name="Standard">
-      <style:text-properties fo:language="pl" fo:country="PL" officeooo:rsid="00057388" officeooo:paragraph-rsid="00057388"/>
+    <style:style style:name="P3" style:family="paragraph" style:parent-style-name="Heading_20_2">
+      <style:text-properties fo:language="pl" fo:country="PL" officeooo:rsid="0005b5ba" officeooo:paragraph-rsid="0006ebd2"/>
     </style:style>
     <style:style style:name="P4" style:family="paragraph" style:parent-style-name="Standard">
-      <style:text-properties fo:language="pl" fo:country="PL" officeooo:rsid="0005b5ba" officeooo:paragraph-rsid="0005b5ba"/>
+      <style:text-properties fo:language="pl" fo:country="PL" officeooo:rsid="0005b5ba" officeooo:paragraph-rsid="0006ebd2"/>
+    </style:style>
+    <style:style style:name="P5" style:family="paragraph" style:parent-style-name="Standard">
+      <style:text-properties fo:language="pl" fo:country="PL" officeooo:rsid="0006ebd2" officeooo:paragraph-rsid="0006ebd2"/>
+    </style:style>
+    <style:style style:name="T1" style:family="text">
+      <style:text-properties style:font-name="sans-serif" fo:font-size="24pt"/>
+    </style:style>
+    <style:style style:name="T2" style:family="text">
+      <style:text-properties style:font-name="sans-serif" fo:font-size="24pt" officeooo:rsid="0006ebd2"/>
+    </style:style>
+    <style:style style:name="T3" style:family="text">
+      <style:text-properties style:font-name="sans-serif" fo:font-size="18.75pt"/>
     </style:style>
   </office:automatic-styles>
   <office:body>
@@ -46,27 +64,21 @@
         <text:sequence-decl text:display-outline-level="0" text:name="Drawing"/>
         <text:sequence-decl text:display-outline-level="0" text:name="Figure"/>
       </text:sequence-decls>
-      <text:p text:style-name="P1">To jest przykładowy plik PDF stworzony na potrzeby testów programu Inverted index search engine.</text:p>
-      <text:p text:style-name="P1"/>
-      <text:p text:style-name="P1">A tu kilka kolejnych słów:</text:p>
-      <text:p text:style-name="P1"/>
-      <text:p text:style-name="P1">bla bla bla</text:p>
-      <text:p text:style-name="P1">MiNI</text:p>
-      <text:p text:style-name="P1">PW</text:p>
-      <text:p text:style-name="P1">123 g56</text:p>
-      <text:p text:style-name="P1">woda źródlana</text:p>
-      <text:p text:style-name="P1">Boże Narodzenie</text:p>
-      <text:p text:style-name="P1"/>
-      <text:p text:style-name="P1"/>
-      <text:p text:style-name="P1">I jeszcze kilka innych słów, które można dodać, ale już nie dodam, bo to jest przykładowy plik PDF dla programu Inverted Index search enGine.</text:p>
-      <text:p text:style-name="P1"/>
-      <text:p text:style-name="P2">A to jest drugi przykładowy plik z dodatkowymi linijkami.</text:p>
-      <text:p text:style-name="P2">Bla bla bla</text:p>
-      <text:p text:style-name="P2">mini pw</text:p>
-      <text:p text:style-name="P2">woda </text:p>
-      <text:p text:style-name="P2">qqqq</text:p>
-      <text:p text:style-name="P2"/>
-      <text:p text:style-name="P4">This isn’t aren’t parents’ bablabla’s</text:p>
+      <text:h text:style-name="P3" text:outline-level="2">
+        <text:span text:style-name="T3">Boulevard of Broken Dreams</text:span>
+      </text:h>
+      <text:p text:style-name="P4">
+        <text:span text:style-name="T3"/>
+      </text:p>
+      <text:p text:style-name="P4">I walk a lonely road</text:p>
+      <text:p text:style-name="P4">The only one that I have ever known</text:p>
+      <text:p text:style-name="P4">Don't know where it goes</text:p>
+      <text:p text:style-name="P4">But it's home to me, and I walk alone</text:p>
+      <text:p text:style-name="P4"/>
+      <text:p text:style-name="P4">I walk this empty street</text:p>
+      <text:p text:style-name="P4">On the Boulevard of Broken Dreams</text:p>
+      <text:p text:style-name="P4">Where the city sleeps</text:p>
+      <text:p text:style-name="P4">And I'm the only one, and I walk alone</text:p>
     </office:text>
   </office:body>
 </office:document-content>
@@ -77,10 +89,10 @@
   <office:meta>
     <meta:creation-date>2017-10-20T23:40:51.940000000</meta:creation-date>
     <meta:generator>LibreOffice/6.4.6.2$Linux_X86_64 LibreOffice_project/40$Build-2</meta:generator>
-    <dc:date>2020-12-18T11:41:30.920562741</dc:date>
+    <dc:date>2020-12-28T13:06:33.951717142</dc:date>
     <meta:editing-duration>PT5M12S</meta:editing-duration>
-    <meta:editing-cycles>5</meta:editing-cycles>
-    <meta:document-statistic meta:table-count="0" meta:image-count="0" meta:object-count="0" meta:page-count="1" meta:paragraph-count="15" meta:word-count="75" meta:character-count="436" meta:non-whitespace-character-count="375"/>
+    <meta:editing-cycles>6</meta:editing-cycles>
+    <meta:document-statistic meta:table-count="0" meta:image-count="0" meta:object-count="0" meta:page-count="1" meta:paragraph-count="9" meta:word-count="55" meta:character-count="258" meta:non-whitespace-character-count="212"/>
   </office:meta>
 </office:document-meta>
 </file>
@@ -98,8 +110,8 @@
       <config:config-item-map-indexed config:name="Views">
         <config:config-item-map-entry>
           <config:config-item config:name="ViewId" config:type="string">view2</config:config-item>
-          <config:config-item config:name="ViewLeft" config:type="long">21936</config:config-item>
-          <config:config-item config:name="ViewTop" config:type="long">13212</config:config-item>
+          <config:config-item config:name="ViewLeft" config:type="long">22588</config:config-item>
+          <config:config-item config:name="ViewTop" config:type="long">8763</config:config-item>
           <config:config-item config:name="VisibleLeft" config:type="long">0</config:config-item>
           <config:config-item config:name="VisibleTop" config:type="long">0</config:config-item>
           <config:config-item config:name="VisibleRight" config:type="long">48974</config:config-item>
@@ -174,7 +186,7 @@
       </config:config-item-map-indexed>
       <config:config-item config:name="PrinterSetup" config:type="base64Binary"/>
       <config:config-item config:name="AddParaTableSpacingAtStart" config:type="boolean">true</config:config-item>
-      <config:config-item config:name="Rsid" config:type="int">384181</config:config-item>
+      <config:config-item config:name="Rsid" config:type="int">453586</config:config-item>
       <config:config-item config:name="EmbeddedDatabaseName" config:type="string"/>
       <config:config-item config:name="FieldAutoUpdate" config:type="boolean">true</config:config-item>
       <config:config-item config:name="OutlineLevelYieldsNumbering" config:type="boolean">false</config:config-item>
@@ -226,16 +238,22 @@
 <office:document-styles xmlns:officeooo="http://openoffice.org/2009/office" xmlns:css3t="http://www.w3.org/TR/css3-text/" xmlns:chart="urn:oasis:names:tc:opendocument:xmlns:chart:1.0" xmlns:svg="urn:oasis:names:tc:opendocument:xmlns:svg-compatible:1.0" xmlns:draw="urn:oasis:names:tc:opendocument:xmlns:drawing:1.0" xmlns:rpt="http://openoffice.org/2005/report" xmlns:text="urn:oasis:names:tc:opendocument:xmlns:text:1.0" xmlns:style="urn:oasis:names:tc:opendocument:xmlns:style:1.0" xmlns:meta="urn:oasis:names:tc:opendocument:xmlns:meta:1.0" xmlns:xlink="http://www.w3.org/1999/xlink" xmlns:xhtml="http://www.w3.org/1999/xhtml" xmlns:fo="urn:oasis:names:tc:opendocument:xmlns:xsl-fo-compatible:1.0" xmlns:of="urn:oasis:names:tc:opendocument:xmlns:of:1.2" xmlns:dc="http://purl.org/dc/elements/1.1/" xmlns:grddl="http://www.w3.org/2003/g/data-view#" xmlns:ooo="http://openoffice.org/2004/office" xmlns:dr3d="urn:oasis:names:tc:opendocument:xmlns:dr3d:1.0" xmlns:calcext="urn:org:documentfoundation:names:experimental:calc:xmlns:calcext:1.0" xmlns:drawooo="http://openoffice.org/2010/draw" xmlns:field="urn:openoffice:names:experimental:ooo-ms-interop:xmlns:field:1.0" xmlns:office="urn:oasis:names:tc:opendocument:xmlns:office:1.0" xmlns:table="urn:oasis:names:tc:opendocument:xmlns:table:1.0" xmlns:number="urn:oasis:names:tc:opendocument:xmlns:datastyle:1.0" xmlns:ooow="http://openoffice.org/2004/writer" xmlns:oooc="http://openoffice.org/2004/calc" xmlns:tableooo="http://openoffice.org/2009/table" xmlns:loext="urn:org:documentfoundation:names:experimental:office:xmlns:loext:1.0" xmlns:math="http://www.w3.org/1998/Math/MathML" xmlns:form="urn:oasis:names:tc:opendocument:xmlns:form:1.0" xmlns:script="urn:oasis:names:tc:opendocument:xmlns:script:1.0" xmlns:dom="http://www.w3.org/2001/xml-events" office:version="1.2">
   <office:font-face-decls>
     <style:font-face style:name="Mangal1" svg:font-family="Mangal"/>
+    <style:font-face style:name="Times New" svg:font-family="'Times New'"/>
+    <style:font-face style:name="Times New Rom" svg:font-family="'Times New Rom'"/>
+    <style:font-face style:name="sans-serif" svg:font-family="sans-serif"/>
+    <style:font-face style:name="arial" svg:font-family="arial" style:font-family-generic="swiss"/>
     <style:font-face style:name="Liberation Serif" svg:font-family="'Liberation Serif'" style:font-family-generic="roman" style:font-pitch="variable"/>
     <style:font-face style:name="Liberation Sans" svg:font-family="'Liberation Sans'" style:font-family-generic="swiss" style:font-pitch="variable"/>
     <style:font-face style:name="Mangal" svg:font-family="Mangal" style:font-family-generic="system" style:font-pitch="variable"/>
     <style:font-face style:name="Microsoft YaHei" svg:font-family="'Microsoft YaHei'" style:font-family-generic="system" style:font-pitch="variable"/>
+    <style:font-face style:name="Noto Sans Devanagari" svg:font-family="'Noto Sans Devanagari'" style:font-family-generic="system" style:font-pitch="variable"/>
+    <style:font-face style:name="Noto Serif CJK SC" svg:font-family="'Noto Serif CJK SC'" style:font-family-generic="system" style:font-pitch="variable"/>
     <style:font-face style:name="SimSun" svg:font-family="SimSun" style:font-family-generic="system" style:font-pitch="variable"/>
   </office:font-face-decls>
   <office:styles>
     <style:default-style style:family="graphic">
       <style:graphic-properties svg:stroke-color="#3465a4" draw:fill-color="#729fcf" fo:wrap-option="no-wrap" draw:shadow-offset-x="0.3cm" draw:shadow-offset-y="0.3cm" draw:start-line-spacing-horizontal="0.283cm" draw:start-line-spacing-vertical="0.283cm" draw:end-line-spacing-horizontal="0.283cm" draw:end-line-spacing-vertical="0.283cm" style:flow-with-text="false"/>
-      <style:paragraph-properties style:text-autospace="ideograph-alpha" style:line-break="strict" style:font-independent-line-spacing="false">
+      <style:paragraph-properties style:text-autospace="ideograph-alpha" style:line-break="strict" style:writing-mode="lr-tb" style:font-independent-line-spacing="false">
         <style:tab-stops/>
       </style:paragraph-properties>
       <style:text-properties style:use-window-font-color="true" style:font-name="Liberation Serif" fo:font-size="12pt" fo:language="en" fo:country="US" style:letter-kerning="true" style:font-name-asian="SimSun" style:font-size-asian="10.5pt" style:language-asian="zh" style:country-asian="CN" style:font-name-complex="Mangal" style:font-size-complex="12pt" style:language-complex="hi" style:country-complex="IN"/>
@@ -268,6 +286,10 @@
     <style:style style:name="Index" style:family="paragraph" style:parent-style-name="Standard" style:class="index">
       <style:paragraph-properties text:number-lines="false" text:line-number="0"/>
       <style:text-properties style:font-size-asian="12pt" style:font-name-complex="Mangal1" style:font-family-complex="Mangal"/>
+    </style:style>
+    <style:style style:name="Heading_20_2" style:display-name="Heading 2" style:family="paragraph" style:parent-style-name="Heading" style:next-style-name="Text_20_body" style:default-outline-level="2" style:list-style-name="" style:class="text">
+      <style:paragraph-properties fo:margin-top="0.353cm" fo:margin-bottom="0.212cm" loext:contextual-spacing="false"/>
+      <style:text-properties style:font-name="Liberation Serif" fo:font-family="'Liberation Serif'" style:font-family-generic="roman" style:font-pitch="variable" fo:font-size="18pt" fo:font-weight="bold" style:font-name-asian="Noto Serif CJK SC" style:font-family-asian="'Noto Serif CJK SC'" style:font-family-generic-asian="system" style:font-pitch-asian="variable" style:font-size-asian="18pt" style:font-weight-asian="bold" style:font-name-complex="Noto Sans Devanagari" style:font-family-complex="'Noto Sans Devanagari'" style:font-family-generic-complex="system" style:font-pitch-complex="variable" style:font-size-complex="18pt" style:font-weight-complex="bold"/>
     </style:style>
     <text:outline-style style:name="Outline">
       <text:outline-level-style text:level="1" style:num-format="">

</xml_diff>